<commit_message>
spell check and clear up clutter in titanic.r
</commit_message>
<xml_diff>
--- a/titanic.docx
+++ b/titanic.docx
@@ -76,6 +76,12 @@
         </w:rPr>
         <w:t xml:space="preserve"> Repo for project codebase</w:t>
       </w:r>
+      <w:r>
+        <w:rPr>
+          <w:rFonts w:ascii="Helvetica Neue Light" w:hAnsi="Helvetica Neue Light"/>
+        </w:rPr>
+        <w:t xml:space="preserve">: </w:t>
+      </w:r>
     </w:p>
     <w:p>
       <w:pPr>
@@ -114,8 +120,6 @@
         </w:rPr>
         <w:t xml:space="preserve">My </w:t>
       </w:r>
-      <w:bookmarkStart w:id="0" w:name="_GoBack"/>
-      <w:bookmarkEnd w:id="0"/>
       <w:r>
         <w:rPr>
           <w:rFonts w:ascii="Helvetica Neue Light" w:hAnsi="Helvetica Neue Light"/>
@@ -281,7 +285,19 @@
         <w:rPr>
           <w:rFonts w:ascii="Helvetica Neue Light" w:hAnsi="Helvetica Neue Light"/>
         </w:rPr>
-        <w:t xml:space="preserve">at looking at the data, it became clear which variables would require more effort in order to contribution to any predictive model. Many observations in the data lacked </w:t>
+        <w:t xml:space="preserve">at </w:t>
+      </w:r>
+      <w:r>
+        <w:rPr>
+          <w:rFonts w:ascii="Helvetica Neue Light" w:hAnsi="Helvetica Neue Light"/>
+        </w:rPr>
+        <w:t>analysis</w:t>
+      </w:r>
+      <w:r>
+        <w:rPr>
+          <w:rFonts w:ascii="Helvetica Neue Light" w:hAnsi="Helvetica Neue Light"/>
+        </w:rPr>
+        <w:t xml:space="preserve">, it became clear which variables would require more effort in order to contribution to any predictive model. Many observations in the data lacked </w:t>
       </w:r>
       <w:r>
         <w:rPr>
@@ -495,7 +511,13 @@
         <w:rPr>
           <w:rFonts w:ascii="Helvetica Neue Light" w:hAnsi="Helvetica Neue Light"/>
         </w:rPr>
-        <w:t xml:space="preserve"> and p values returned in chi squared</w:t>
+        <w:t xml:space="preserve"> and p values returned from</w:t>
+      </w:r>
+      <w:r>
+        <w:rPr>
+          <w:rFonts w:ascii="Helvetica Neue Light" w:hAnsi="Helvetica Neue Light"/>
+        </w:rPr>
+        <w:t xml:space="preserve"> chi squared</w:t>
       </w:r>
       <w:r>
         <w:rPr>
@@ -703,7 +725,19 @@
         <w:rPr>
           <w:rFonts w:ascii="Helvetica Neue Light" w:hAnsi="Helvetica Neue Light"/>
         </w:rPr>
-        <w:t xml:space="preserve"> correlation between “S</w:t>
+        <w:t xml:space="preserve"> </w:t>
+      </w:r>
+      <w:r>
+        <w:rPr>
+          <w:rFonts w:ascii="Helvetica Neue Light" w:hAnsi="Helvetica Neue Light"/>
+        </w:rPr>
+        <w:t xml:space="preserve">Pearson </w:t>
+      </w:r>
+      <w:r>
+        <w:rPr>
+          <w:rFonts w:ascii="Helvetica Neue Light" w:hAnsi="Helvetica Neue Light"/>
+        </w:rPr>
+        <w:t>correlation between “S</w:t>
       </w:r>
       <w:r>
         <w:rPr>
@@ -727,14 +761,19 @@
         <w:rPr>
           <w:rFonts w:ascii="Helvetica Neue Light" w:hAnsi="Helvetica Neue Light"/>
         </w:rPr>
-        <w:t xml:space="preserve">”. A simply boxplot reveals that surviving passengers have a much wider distribution of fare values that leaned towards </w:t>
-      </w:r>
-      <w:r>
-        <w:rPr>
-          <w:rFonts w:ascii="Helvetica Neue Light" w:hAnsi="Helvetica Neue Light"/>
-        </w:rPr>
-        <w:lastRenderedPageBreak/>
-        <w:t>higher values.</w:t>
+        <w:t>”</w:t>
+      </w:r>
+      <w:r>
+        <w:rPr>
+          <w:rFonts w:ascii="Helvetica Neue Light" w:hAnsi="Helvetica Neue Light"/>
+        </w:rPr>
+        <w:t xml:space="preserve"> of 0.26</w:t>
+      </w:r>
+      <w:r>
+        <w:rPr>
+          <w:rFonts w:ascii="Helvetica Neue Light" w:hAnsi="Helvetica Neue Light"/>
+        </w:rPr>
+        <w:t>. A simply boxplot reveals that surviving passengers have a much wider distribution of fare values that leaned towards higher values.</w:t>
       </w:r>
       <w:r>
         <w:rPr>
@@ -742,9 +781,9 @@
           <w:noProof/>
         </w:rPr>
         <w:drawing>
-          <wp:inline distT="0" distB="0" distL="0" distR="0" wp14:anchorId="57390F06" wp14:editId="68E9ED56">
-            <wp:extent cx="5486400" cy="4587240"/>
-            <wp:effectExtent l="0" t="0" r="0" b="10160"/>
+          <wp:inline distT="0" distB="0" distL="0" distR="0" wp14:anchorId="57390F06" wp14:editId="5C975B9F">
+            <wp:extent cx="5715000" cy="5460920"/>
+            <wp:effectExtent l="0" t="0" r="0" b="635"/>
             <wp:docPr id="2" name="Picture 2"/>
             <wp:cNvGraphicFramePr>
               <a:graphicFrameLocks xmlns:a="http://schemas.openxmlformats.org/drawingml/2006/main" noChangeAspect="1"/>
@@ -771,7 +810,7 @@
                   <pic:spPr>
                     <a:xfrm>
                       <a:off x="0" y="0"/>
-                      <a:ext cx="5486400" cy="4587240"/>
+                      <a:ext cx="5715791" cy="5461676"/>
                     </a:xfrm>
                     <a:prstGeom prst="rect">
                       <a:avLst/>
@@ -869,7 +908,6 @@
           <w:rFonts w:ascii="Helvetica Neue Light" w:hAnsi="Helvetica Neue Light"/>
           <w:noProof/>
         </w:rPr>
-        <w:lastRenderedPageBreak/>
         <w:drawing>
           <wp:inline distT="0" distB="0" distL="0" distR="0" wp14:anchorId="464C93CD" wp14:editId="0AF75DD6">
             <wp:extent cx="5486400" cy="2827655"/>
@@ -983,7 +1021,19 @@
         <w:rPr>
           <w:rFonts w:ascii="Helvetica Neue Light" w:hAnsi="Helvetica Neue Light"/>
         </w:rPr>
-        <w:t>All but one of my following submissions using the SVM model failed to score higher on the leaderboard.</w:t>
+        <w:t>All but a few</w:t>
+      </w:r>
+      <w:r>
+        <w:rPr>
+          <w:rFonts w:ascii="Helvetica Neue Light" w:hAnsi="Helvetica Neue Light"/>
+        </w:rPr>
+        <w:t xml:space="preserve"> of my following submissions using the SVM model failed to </w:t>
+      </w:r>
+      <w:r>
+        <w:rPr>
+          <w:rFonts w:ascii="Helvetica Neue Light" w:hAnsi="Helvetica Neue Light"/>
+        </w:rPr>
+        <w:t>score higher on the leaderboard, and improvement was marginal.</w:t>
       </w:r>
     </w:p>
     <w:p>
@@ -1095,7 +1145,6 @@
         <w:rPr>
           <w:rFonts w:ascii="Helvetica Neue Light" w:hAnsi="Helvetica Neue Light"/>
         </w:rPr>
-        <w:lastRenderedPageBreak/>
         <w:t xml:space="preserve">In an attempt at feature creation, I used </w:t>
       </w:r>
       <w:proofErr w:type="spellStart"/>
@@ -1140,7 +1189,19 @@
         <w:rPr>
           <w:rFonts w:ascii="Helvetica Neue Light" w:hAnsi="Helvetica Neue Light"/>
         </w:rPr>
-        <w:t xml:space="preserve">Eventually, I did achieve a slight improvement in my score my creating a “Young” categorical feature. I gave a true value for this attribute in any observation that either had an age below 16 or had a “Name” attribute that contained the title “Master” (consistently used for boys in the data). </w:t>
+        <w:t xml:space="preserve">Eventually, I did achieve a </w:t>
+      </w:r>
+      <w:r>
+        <w:rPr>
+          <w:rFonts w:ascii="Helvetica Neue Light" w:hAnsi="Helvetica Neue Light"/>
+        </w:rPr>
+        <w:t>slight improvement in my score b</w:t>
+      </w:r>
+      <w:r>
+        <w:rPr>
+          <w:rFonts w:ascii="Helvetica Neue Light" w:hAnsi="Helvetica Neue Light"/>
+        </w:rPr>
+        <w:t xml:space="preserve">y creating a “Young” categorical feature. I gave a true value for this attribute in any observation that either had an age below 16 or had a “Name” attribute that contained the title “Master” (consistently used for boys in the data). </w:t>
       </w:r>
       <w:r>
         <w:rPr>
@@ -1254,7 +1315,43 @@
           <w:rFonts w:ascii="Helvetica Neue Light" w:hAnsi="Helvetica Neue Light"/>
         </w:rPr>
         <w:tab/>
-        <w:t xml:space="preserve">I attempted to use a random forest model with the same set of feature settings. Interestingly, the model returned the same score on the leaderboard, so the model did not perform any worse. Further, combing a random forest and a SVM (along with any number of other predictive models) into an ensemble would be a next step of interest. I’ve started work towards this end in R, using the </w:t>
+        <w:t>I attempted to use a random forest model with the same set of featu</w:t>
+      </w:r>
+      <w:r>
+        <w:rPr>
+          <w:rFonts w:ascii="Helvetica Neue Light" w:hAnsi="Helvetica Neue Light"/>
+        </w:rPr>
+        <w:t xml:space="preserve">re settings. Interestingly, </w:t>
+      </w:r>
+      <w:r>
+        <w:rPr>
+          <w:rFonts w:ascii="Helvetica Neue Light" w:hAnsi="Helvetica Neue Light"/>
+        </w:rPr>
+        <w:t xml:space="preserve">the model </w:t>
+      </w:r>
+      <w:r>
+        <w:rPr>
+          <w:rFonts w:ascii="Helvetica Neue Light" w:hAnsi="Helvetica Neue Light"/>
+        </w:rPr>
+        <w:t>performed exactly the same as the SVM model</w:t>
+      </w:r>
+      <w:r>
+        <w:rPr>
+          <w:rFonts w:ascii="Helvetica Neue Light" w:hAnsi="Helvetica Neue Light"/>
+        </w:rPr>
+        <w:t xml:space="preserve">. Further, </w:t>
+      </w:r>
+      <w:r>
+        <w:rPr>
+          <w:rFonts w:ascii="Helvetica Neue Light" w:hAnsi="Helvetica Neue Light"/>
+        </w:rPr>
+        <w:t>combining</w:t>
+      </w:r>
+      <w:r>
+        <w:rPr>
+          <w:rFonts w:ascii="Helvetica Neue Light" w:hAnsi="Helvetica Neue Light"/>
+        </w:rPr>
+        <w:t xml:space="preserve"> a random forest and a SVM (along with any number of other predictive models) into an ensemble would be a next step of interest. I’ve started work towards this end in R, using the </w:t>
       </w:r>
       <w:hyperlink r:id="rId9" w:history="1">
         <w:proofErr w:type="spellStart"/>
@@ -1289,7 +1386,6 @@
           <w:rFonts w:ascii="Helvetica Neue Light" w:hAnsi="Helvetica Neue Light"/>
           <w:noProof/>
         </w:rPr>
-        <w:lastRenderedPageBreak/>
         <w:drawing>
           <wp:inline distT="0" distB="0" distL="0" distR="0" wp14:anchorId="5C791A04" wp14:editId="602DCFC2">
             <wp:extent cx="5943600" cy="9411003"/>
@@ -1332,28 +1428,8 @@
           </wp:inline>
         </w:drawing>
       </w:r>
-    </w:p>
-    <w:p>
-      <w:pPr>
-        <w:tabs>
-          <w:tab w:val="left" w:pos="0"/>
-        </w:tabs>
-        <w:spacing w:line="480" w:lineRule="auto"/>
-        <w:rPr>
-          <w:rFonts w:ascii="Helvetica Neue Light" w:hAnsi="Helvetica Neue Light"/>
-        </w:rPr>
-      </w:pPr>
-    </w:p>
-    <w:p>
-      <w:pPr>
-        <w:tabs>
-          <w:tab w:val="left" w:pos="0"/>
-        </w:tabs>
-        <w:spacing w:line="480" w:lineRule="auto"/>
-        <w:rPr>
-          <w:rFonts w:ascii="Helvetica Neue Light" w:hAnsi="Helvetica Neue Light"/>
-        </w:rPr>
-      </w:pPr>
+      <w:bookmarkStart w:id="0" w:name="_GoBack"/>
+      <w:bookmarkEnd w:id="0"/>
     </w:p>
     <w:sectPr>
       <w:pgSz w:w="12240" w:h="15840"/>

</xml_diff>

<commit_message>
repo url in wor doc
</commit_message>
<xml_diff>
--- a/titanic.docx
+++ b/titanic.docx
@@ -81,6 +81,62 @@
           <w:rFonts w:ascii="Helvetica Neue Light" w:hAnsi="Helvetica Neue Light"/>
         </w:rPr>
         <w:t xml:space="preserve">: </w:t>
+      </w:r>
+      <w:bookmarkStart w:id="0" w:name="_GoBack"/>
+      <w:bookmarkEnd w:id="0"/>
+      <w:r>
+        <w:rPr>
+          <w:rFonts w:ascii="Helvetica Neue Light" w:hAnsi="Helvetica Neue Light"/>
+        </w:rPr>
+        <w:fldChar w:fldCharType="begin"/>
+      </w:r>
+      <w:r>
+        <w:rPr>
+          <w:rFonts w:ascii="Helvetica Neue Light" w:hAnsi="Helvetica Neue Light"/>
+        </w:rPr>
+        <w:instrText xml:space="preserve"> HYPERLINK "</w:instrText>
+      </w:r>
+      <w:r>
+        <w:rPr>
+          <w:rFonts w:ascii="Helvetica Neue Light" w:hAnsi="Helvetica Neue Light"/>
+        </w:rPr>
+        <w:instrText>https://github.com/CrossTheStreams/kaggle_titanic</w:instrText>
+      </w:r>
+      <w:r>
+        <w:rPr>
+          <w:rFonts w:ascii="Helvetica Neue Light" w:hAnsi="Helvetica Neue Light"/>
+        </w:rPr>
+        <w:instrText xml:space="preserve">" </w:instrText>
+      </w:r>
+      <w:r>
+        <w:rPr>
+          <w:rFonts w:ascii="Helvetica Neue Light" w:hAnsi="Helvetica Neue Light"/>
+        </w:rPr>
+      </w:r>
+      <w:r>
+        <w:rPr>
+          <w:rFonts w:ascii="Helvetica Neue Light" w:hAnsi="Helvetica Neue Light"/>
+        </w:rPr>
+        <w:fldChar w:fldCharType="separate"/>
+      </w:r>
+      <w:r>
+        <w:rPr>
+          <w:rStyle w:val="Hyperlink"/>
+          <w:rFonts w:ascii="Helvetica Neue Light" w:hAnsi="Helvetica Neue Light"/>
+        </w:rPr>
+        <w:t>https://github.com/CrossTheStreams/kaggle_titanic</w:t>
+      </w:r>
+      <w:r>
+        <w:rPr>
+          <w:rFonts w:ascii="Helvetica Neue Light" w:hAnsi="Helvetica Neue Light"/>
+        </w:rPr>
+        <w:fldChar w:fldCharType="end"/>
+      </w:r>
+      <w:r>
+        <w:rPr>
+          <w:rFonts w:ascii="Helvetica Neue Light" w:hAnsi="Helvetica Neue Light"/>
+        </w:rPr>
+        <w:t xml:space="preserve"> </w:t>
       </w:r>
     </w:p>
     <w:p>
@@ -773,7 +829,14 @@
         <w:rPr>
           <w:rFonts w:ascii="Helvetica Neue Light" w:hAnsi="Helvetica Neue Light"/>
         </w:rPr>
-        <w:t>. A simply boxplot reveals that surviving passengers have a much wider distribution of fare values that leaned towards higher values.</w:t>
+        <w:t xml:space="preserve">. A simply boxplot reveals that surviving passengers have a much wider distribution of fare values that </w:t>
+      </w:r>
+      <w:r>
+        <w:rPr>
+          <w:rFonts w:ascii="Helvetica Neue Light" w:hAnsi="Helvetica Neue Light"/>
+        </w:rPr>
+        <w:lastRenderedPageBreak/>
+        <w:t>leaned towards higher values.</w:t>
       </w:r>
       <w:r>
         <w:rPr>
@@ -908,6 +971,7 @@
           <w:rFonts w:ascii="Helvetica Neue Light" w:hAnsi="Helvetica Neue Light"/>
           <w:noProof/>
         </w:rPr>
+        <w:lastRenderedPageBreak/>
         <w:drawing>
           <wp:inline distT="0" distB="0" distL="0" distR="0" wp14:anchorId="464C93CD" wp14:editId="0AF75DD6">
             <wp:extent cx="5486400" cy="2827655"/>
@@ -1145,6 +1209,7 @@
         <w:rPr>
           <w:rFonts w:ascii="Helvetica Neue Light" w:hAnsi="Helvetica Neue Light"/>
         </w:rPr>
+        <w:lastRenderedPageBreak/>
         <w:t xml:space="preserve">In an attempt at feature creation, I used </w:t>
       </w:r>
       <w:proofErr w:type="spellStart"/>
@@ -1386,6 +1451,7 @@
           <w:rFonts w:ascii="Helvetica Neue Light" w:hAnsi="Helvetica Neue Light"/>
           <w:noProof/>
         </w:rPr>
+        <w:lastRenderedPageBreak/>
         <w:drawing>
           <wp:inline distT="0" distB="0" distL="0" distR="0" wp14:anchorId="5C791A04" wp14:editId="602DCFC2">
             <wp:extent cx="5943600" cy="9411003"/>
@@ -1428,8 +1494,6 @@
           </wp:inline>
         </w:drawing>
       </w:r>
-      <w:bookmarkStart w:id="0" w:name="_GoBack"/>
-      <w:bookmarkEnd w:id="0"/>
     </w:p>
     <w:sectPr>
       <w:pgSz w:w="12240" w:h="15840"/>

</xml_diff>